<commit_message>
completed my parts on report
</commit_message>
<xml_diff>
--- a/30_reporting/report.docx
+++ b/30_reporting/report.docx
@@ -204,13 +204,7 @@
         <w:t xml:space="preserve">This field began as early as the 1960s from the work of </w:t>
       </w:r>
       <w:r>
-        <w:t xml:space="preserve">Woody Bledsoe, Helen Chan </w:t>
-      </w:r>
-      <w:r>
-        <w:t>Wolf,</w:t>
-      </w:r>
-      <w:r>
-        <w:t xml:space="preserve"> and Charles Bisson</w:t>
+        <w:t>Woody Bledsoe, Helen Chan Wolf, and Charles Bisson</w:t>
       </w:r>
       <w:r>
         <w:t>, in which they created an important first step of facial recognition. It was not until the 1980s when</w:t>
@@ -416,6 +410,9 @@
                         <w:txbxContent>
                           <w:p>
                             <w:r>
+                              <w:rPr>
+                                <w:noProof/>
+                              </w:rPr>
                               <w:drawing>
                                 <wp:inline distT="0" distB="0" distL="0" distR="0" wp14:anchorId="5A3F47DD" wp14:editId="61F8BB09">
                                   <wp:extent cx="4224759" cy="2910323"/>
@@ -479,7 +476,7 @@
                 <v:stroke joinstyle="miter"/>
                 <v:path gradientshapeok="t" o:connecttype="rect"/>
               </v:shapetype>
-              <v:shape id="Text Box 46" o:spid="_x0000_s1026" type="#_x0000_t202" style="position:absolute;margin-left:48.3pt;margin-top:15.2pt;width:366.4pt;height:259.75pt;z-index:251689984;visibility:visible;mso-wrap-style:square;mso-width-percent:0;mso-height-percent:0;mso-wrap-distance-left:9pt;mso-wrap-distance-top:0;mso-wrap-distance-right:9pt;mso-wrap-distance-bottom:0;mso-position-horizontal:absolute;mso-position-horizontal-relative:text;mso-position-vertical:absolute;mso-position-vertical-relative:text;mso-width-percent:0;mso-height-percent:0;mso-width-relative:margin;mso-height-relative:margin;v-text-anchor:top" o:gfxdata="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" fillcolor="white [3201]" strokeweight=".5pt">
+              <v:shape id="Text Box 46" o:spid="_x0000_s1026" type="#_x0000_t202" style="position:absolute;margin-left:48.3pt;margin-top:15.2pt;width:366.4pt;height:259.75pt;z-index:251689984;visibility:visible;mso-wrap-style:square;mso-width-percent:0;mso-height-percent:0;mso-wrap-distance-left:9pt;mso-wrap-distance-top:0;mso-wrap-distance-right:9pt;mso-wrap-distance-bottom:0;mso-position-horizontal:absolute;mso-position-horizontal-relative:text;mso-position-vertical:absolute;mso-position-vertical-relative:text;mso-width-percent:0;mso-height-percent:0;mso-width-relative:margin;mso-height-relative:margin;v-text-anchor:top" o:gfxdata="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" fillcolor="white [3201]" strokeweight=".5pt">
                 <v:textbox>
                   <w:txbxContent>
                     <w:p>
@@ -500,7 +497,7 @@
                                     <pic:cNvPicPr/>
                                   </pic:nvPicPr>
                                   <pic:blipFill>
-                                    <a:blip r:embed="rId8"/>
+                                    <a:blip r:embed="rId9"/>
                                     <a:stretch>
                                       <a:fillRect/>
                                     </a:stretch>
@@ -576,6 +573,9 @@
                         <w:txbxContent>
                           <w:p>
                             <w:r>
+                              <w:rPr>
+                                <w:noProof/>
+                              </w:rPr>
                               <w:drawing>
                                 <wp:inline distT="0" distB="0" distL="0" distR="0" wp14:anchorId="4F22C058" wp14:editId="70827B7B">
                                   <wp:extent cx="4805438" cy="3310359"/>
@@ -592,7 +592,7 @@
                                           <pic:cNvPicPr/>
                                         </pic:nvPicPr>
                                         <pic:blipFill>
-                                          <a:blip r:embed="rId9"/>
+                                          <a:blip r:embed="rId10"/>
                                           <a:stretch>
                                             <a:fillRect/>
                                           </a:stretch>
@@ -635,7 +635,7 @@
           </mc:Choice>
           <mc:Fallback>
             <w:pict>
-              <v:shape w14:anchorId="7A123BAE" id="Text Box 44" o:spid="_x0000_s1027" type="#_x0000_t202" style="position:absolute;margin-left:46.45pt;margin-top:302.55pt;width:400.1pt;height:277.05pt;z-index:251688960;visibility:visible;mso-wrap-style:square;mso-width-percent:0;mso-height-percent:0;mso-wrap-distance-left:9pt;mso-wrap-distance-top:0;mso-wrap-distance-right:9pt;mso-wrap-distance-bottom:0;mso-position-horizontal:absolute;mso-position-horizontal-relative:text;mso-position-vertical:absolute;mso-position-vertical-relative:text;mso-width-percent:0;mso-height-percent:0;mso-width-relative:margin;mso-height-relative:margin;v-text-anchor:top" o:gfxdata="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" fillcolor="white [3201]" strokeweight=".5pt">
+              <v:shape w14:anchorId="7A123BAE" id="Text Box 44" o:spid="_x0000_s1027" type="#_x0000_t202" style="position:absolute;margin-left:46.45pt;margin-top:302.55pt;width:400.1pt;height:277.05pt;z-index:251688960;visibility:visible;mso-wrap-style:square;mso-width-percent:0;mso-height-percent:0;mso-wrap-distance-left:9pt;mso-wrap-distance-top:0;mso-wrap-distance-right:9pt;mso-wrap-distance-bottom:0;mso-position-horizontal:absolute;mso-position-horizontal-relative:text;mso-position-vertical:absolute;mso-position-vertical-relative:text;mso-width-percent:0;mso-height-percent:0;mso-width-relative:margin;mso-height-relative:margin;v-text-anchor:top" o:gfxdata="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" fillcolor="white [3201]" strokeweight=".5pt">
                 <v:textbox>
                   <w:txbxContent>
                     <w:p>
@@ -656,7 +656,7 @@
                                     <pic:cNvPicPr/>
                                   </pic:nvPicPr>
                                   <pic:blipFill>
-                                    <a:blip r:embed="rId9"/>
+                                    <a:blip r:embed="rId11"/>
                                     <a:stretch>
                                       <a:fillRect/>
                                     </a:stretch>
@@ -730,6 +730,9 @@
                         <w:txbxContent>
                           <w:p>
                             <w:r>
+                              <w:rPr>
+                                <w:noProof/>
+                              </w:rPr>
                               <w:drawing>
                                 <wp:inline distT="0" distB="0" distL="0" distR="0" wp14:anchorId="5C892C41" wp14:editId="27EE939F">
                                   <wp:extent cx="4785173" cy="3483979"/>
@@ -746,7 +749,7 @@
                                           <pic:cNvPicPr/>
                                         </pic:nvPicPr>
                                         <pic:blipFill>
-                                          <a:blip r:embed="rId10"/>
+                                          <a:blip r:embed="rId12"/>
                                           <a:stretch>
                                             <a:fillRect/>
                                           </a:stretch>
@@ -789,7 +792,7 @@
           </mc:Choice>
           <mc:Fallback>
             <w:pict>
-              <v:shape w14:anchorId="346A44A7" id="Text Box 43" o:spid="_x0000_s1028" type="#_x0000_t202" style="position:absolute;margin-left:45.5pt;margin-top:1.8pt;width:399.15pt;height:282.5pt;z-index:251687936;visibility:visible;mso-wrap-style:square;mso-width-percent:0;mso-height-percent:0;mso-wrap-distance-left:9pt;mso-wrap-distance-top:0;mso-wrap-distance-right:9pt;mso-wrap-distance-bottom:0;mso-position-horizontal:absolute;mso-position-horizontal-relative:text;mso-position-vertical:absolute;mso-position-vertical-relative:text;mso-width-percent:0;mso-height-percent:0;mso-width-relative:margin;mso-height-relative:margin;v-text-anchor:top" o:gfxdata="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" fillcolor="white [3201]" strokeweight=".5pt">
+              <v:shape w14:anchorId="346A44A7" id="Text Box 43" o:spid="_x0000_s1028" type="#_x0000_t202" style="position:absolute;margin-left:45.5pt;margin-top:1.8pt;width:399.15pt;height:282.5pt;z-index:251687936;visibility:visible;mso-wrap-style:square;mso-width-percent:0;mso-height-percent:0;mso-wrap-distance-left:9pt;mso-wrap-distance-top:0;mso-wrap-distance-right:9pt;mso-wrap-distance-bottom:0;mso-position-horizontal:absolute;mso-position-horizontal-relative:text;mso-position-vertical:absolute;mso-position-vertical-relative:text;mso-width-percent:0;mso-height-percent:0;mso-width-relative:margin;mso-height-relative:margin;v-text-anchor:top" o:gfxdata="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" fillcolor="white [3201]" strokeweight=".5pt">
                 <v:textbox>
                   <w:txbxContent>
                     <w:p>
@@ -810,7 +813,7 @@
                                     <pic:cNvPicPr/>
                                   </pic:nvPicPr>
                                   <pic:blipFill>
-                                    <a:blip r:embed="rId10"/>
+                                    <a:blip r:embed="rId13"/>
                                     <a:stretch>
                                       <a:fillRect/>
                                     </a:stretch>
@@ -845,11 +848,586 @@
     <w:p/>
     <w:p/>
     <w:p>
-      <w:r>
+      <w:pPr>
+        <w:rPr>
+          <w:b/>
+          <w:bCs/>
+          <w:i/>
+          <w:iCs/>
+        </w:rPr>
+      </w:pPr>
+      <w:r>
+        <w:rPr>
+          <w:b/>
+          <w:bCs/>
+          <w:i/>
+          <w:iCs/>
+        </w:rPr>
         <w:t>Methods</w:t>
       </w:r>
     </w:p>
-    <w:p/>
+    <w:p>
+      <w:pPr>
+        <w:pStyle w:val="ListParagraph"/>
+        <w:numPr>
+          <w:ilvl w:val="0"/>
+          <w:numId w:val="4"/>
+        </w:numPr>
+        <w:rPr>
+          <w:i/>
+          <w:iCs/>
+        </w:rPr>
+      </w:pPr>
+      <w:r>
+        <w:rPr>
+          <w:i/>
+          <w:iCs/>
+        </w:rPr>
+        <w:t>Baseline Model 1: Logistic Regression</w:t>
+      </w:r>
+    </w:p>
+    <w:p>
+      <w:pPr>
+        <w:pStyle w:val="ListParagraph"/>
+      </w:pPr>
+      <w:r>
+        <w:t xml:space="preserve">We first </w:t>
+      </w:r>
+      <w:r>
+        <w:t>implemented a logistic regression model</w:t>
+      </w:r>
+      <w:r>
+        <w:t xml:space="preserve"> to set up a baseline for the metrics. We chose the logistic regression model over the other models because it is not</w:t>
+      </w:r>
+      <w:r>
+        <w:t xml:space="preserve"> </w:t>
+      </w:r>
+      <w:r>
+        <w:t xml:space="preserve">computationally expensive to </w:t>
+      </w:r>
+      <w:r>
+        <w:t>train,</w:t>
+      </w:r>
+      <w:r>
+        <w:t xml:space="preserve"> and it is a proper tool for binary classification. </w:t>
+      </w:r>
+      <w:r>
+        <w:t xml:space="preserve">We </w:t>
+      </w:r>
+      <w:r>
+        <w:t>s</w:t>
+      </w:r>
+      <w:r>
+        <w:t>ampled 1000 images from the overall dataset for our training and testing purposes</w:t>
+      </w:r>
+      <w:r>
+        <w:t xml:space="preserve"> </w:t>
+      </w:r>
+      <w:r>
+        <w:t xml:space="preserve">due to the size of the dataset. It </w:t>
+      </w:r>
+      <w:r>
+        <w:t>was</w:t>
+      </w:r>
+      <w:r>
+        <w:t xml:space="preserve"> physically impossible to train on the entire dataset using only Google </w:t>
+      </w:r>
+      <w:proofErr w:type="spellStart"/>
+      <w:r>
+        <w:t>Colab</w:t>
+      </w:r>
+      <w:proofErr w:type="spellEnd"/>
+      <w:r>
+        <w:t xml:space="preserve"> Pro. </w:t>
+      </w:r>
+      <w:r>
+        <w:t>We did some data cleaning before modellin</w:t>
+      </w:r>
+      <w:r>
+        <w:t>g by</w:t>
+      </w:r>
+      <w:r>
+        <w:t xml:space="preserve"> </w:t>
+      </w:r>
+      <w:r>
+        <w:t>split</w:t>
+      </w:r>
+      <w:r>
+        <w:t>ting</w:t>
+      </w:r>
+      <w:r>
+        <w:t xml:space="preserve"> datasets into train (80%), validation (10%), and test (10%)</w:t>
+      </w:r>
+      <w:r>
+        <w:t xml:space="preserve">. </w:t>
+      </w:r>
+      <w:r>
+        <w:t xml:space="preserve">We flattened X as each image was originally represented </w:t>
+      </w:r>
+      <w:r>
+        <w:t>by</w:t>
+      </w:r>
+      <w:r>
+        <w:t xml:space="preserve"> a 200 by 200 matrix. We </w:t>
+      </w:r>
+      <w:r>
+        <w:t>then</w:t>
+      </w:r>
+      <w:r>
+        <w:t xml:space="preserve"> normalized the </w:t>
+      </w:r>
+      <w:r>
+        <w:t>X matrix, which mark</w:t>
+      </w:r>
+      <w:r>
+        <w:t>ed</w:t>
+      </w:r>
+      <w:r>
+        <w:t xml:space="preserve"> the completion of data preprocessing. </w:t>
+      </w:r>
+      <w:r>
+        <w:t xml:space="preserve">As for the hyperparameter tuning of the logistic regression model, we used LASSO instead of the ridge regression because </w:t>
+      </w:r>
+      <w:r>
+        <w:t xml:space="preserve">of the sparsity of the </w:t>
+      </w:r>
+      <w:r>
+        <w:t xml:space="preserve">data. We then chose the corresponding </w:t>
+      </w:r>
+      <w:proofErr w:type="spellStart"/>
+      <w:r>
+        <w:t>liblinear</w:t>
+      </w:r>
+      <w:proofErr w:type="spellEnd"/>
+      <w:r>
+        <w:t xml:space="preserve"> </w:t>
+      </w:r>
+      <w:r>
+        <w:t xml:space="preserve">solver for the model. So, the only hyperparameter that we are interested in tuning </w:t>
+      </w:r>
+      <w:r>
+        <w:t xml:space="preserve">is C (the inverse of the regularization strength). </w:t>
+      </w:r>
+      <w:r>
+        <w:t xml:space="preserve">We picked the optimal C according to the highest AUC score of the prediction on the validation set. </w:t>
+      </w:r>
+      <w:r>
+        <w:t xml:space="preserve">The optimal AUC was found to be 0.84 and the average precision was </w:t>
+      </w:r>
+      <w:r>
+        <w:t>0.86</w:t>
+      </w:r>
+      <w:r>
+        <w:t xml:space="preserve">. The metrics look decent, </w:t>
+      </w:r>
+      <w:r>
+        <w:t>which means that the</w:t>
+      </w:r>
+      <w:r>
+        <w:t xml:space="preserve"> simple</w:t>
+      </w:r>
+      <w:r>
+        <w:t xml:space="preserve"> logistic regression </w:t>
+      </w:r>
+      <w:r>
+        <w:t xml:space="preserve">has </w:t>
+      </w:r>
+      <w:r>
+        <w:t xml:space="preserve">basic binary classification ability </w:t>
+      </w:r>
+      <w:r>
+        <w:t xml:space="preserve">on gender </w:t>
+      </w:r>
+      <w:r>
+        <w:t xml:space="preserve">and can </w:t>
+      </w:r>
+      <w:r>
+        <w:t>serve well as the baseline model for us to later compare with the other models.</w:t>
+      </w:r>
+      <w:r>
+        <w:t xml:space="preserve"> During this elementary phase of the project, we also tried to explore dimension reduction methods</w:t>
+      </w:r>
+      <w:r>
+        <w:t xml:space="preserve"> to see if the performance will be negatively a</w:t>
+      </w:r>
+      <w:r>
+        <w:t xml:space="preserve">ffected. We kept only the grayscale channel </w:t>
+      </w:r>
+      <w:r>
+        <w:t xml:space="preserve">and removed the RGB channels of these images. </w:t>
+      </w:r>
+      <w:r>
+        <w:t xml:space="preserve">But it turned out that dimension reduction did make the model perform worse and we chose not to </w:t>
+      </w:r>
+      <w:r>
+        <w:t xml:space="preserve">utilize grayscale images for our study. </w:t>
+      </w:r>
+      <w:r>
+        <w:rPr>
+          <w:noProof/>
+        </w:rPr>
+        <w:drawing>
+          <wp:inline distT="0" distB="0" distL="0" distR="0" wp14:anchorId="70E4BD89" wp14:editId="43040E6A">
+            <wp:extent cx="5176982" cy="3090149"/>
+            <wp:effectExtent l="0" t="0" r="5080" b="0"/>
+            <wp:docPr id="1" name="Picture 1" descr="Chart, line chart, scatter chart&#10;&#10;Description automatically generated"/>
+            <wp:cNvGraphicFramePr>
+              <a:graphicFrameLocks xmlns:a="http://schemas.openxmlformats.org/drawingml/2006/main" noChangeAspect="1"/>
+            </wp:cNvGraphicFramePr>
+            <a:graphic xmlns:a="http://schemas.openxmlformats.org/drawingml/2006/main">
+              <a:graphicData uri="http://schemas.openxmlformats.org/drawingml/2006/picture">
+                <pic:pic xmlns:pic="http://schemas.openxmlformats.org/drawingml/2006/picture">
+                  <pic:nvPicPr>
+                    <pic:cNvPr id="1" name="Picture 1" descr="Chart, line chart, scatter chart&#10;&#10;Description automatically generated"/>
+                    <pic:cNvPicPr/>
+                  </pic:nvPicPr>
+                  <pic:blipFill>
+                    <a:blip r:embed="rId14">
+                      <a:extLst>
+                        <a:ext uri="{28A0092B-C50C-407E-A947-70E740481C1C}">
+                          <a14:useLocalDpi xmlns:a14="http://schemas.microsoft.com/office/drawing/2010/main" val="0"/>
+                        </a:ext>
+                      </a:extLst>
+                    </a:blip>
+                    <a:stretch>
+                      <a:fillRect/>
+                    </a:stretch>
+                  </pic:blipFill>
+                  <pic:spPr>
+                    <a:xfrm>
+                      <a:off x="0" y="0"/>
+                      <a:ext cx="5185398" cy="3095172"/>
+                    </a:xfrm>
+                    <a:prstGeom prst="rect">
+                      <a:avLst/>
+                    </a:prstGeom>
+                  </pic:spPr>
+                </pic:pic>
+              </a:graphicData>
+            </a:graphic>
+          </wp:inline>
+        </w:drawing>
+      </w:r>
+    </w:p>
+    <w:p>
+      <w:pPr>
+        <w:ind w:left="360"/>
+      </w:pPr>
+    </w:p>
+    <w:p>
+      <w:pPr>
+        <w:ind w:left="360"/>
+      </w:pPr>
+    </w:p>
+    <w:p>
+      <w:pPr>
+        <w:ind w:left="360"/>
+      </w:pPr>
+    </w:p>
+    <w:p>
+      <w:pPr>
+        <w:ind w:left="360"/>
+      </w:pPr>
+    </w:p>
+    <w:p>
+      <w:pPr>
+        <w:pStyle w:val="ListParagraph"/>
+        <w:numPr>
+          <w:ilvl w:val="0"/>
+          <w:numId w:val="4"/>
+        </w:numPr>
+        <w:rPr>
+          <w:i/>
+          <w:iCs/>
+        </w:rPr>
+      </w:pPr>
+      <w:r>
+        <w:rPr>
+          <w:i/>
+          <w:iCs/>
+        </w:rPr>
+        <w:lastRenderedPageBreak/>
+        <w:t>Baseline Model 2: Random Forest</w:t>
+      </w:r>
+    </w:p>
+    <w:p>
+      <w:pPr>
+        <w:pStyle w:val="ListParagraph"/>
+      </w:pPr>
+      <w:r>
+        <w:t xml:space="preserve">Since the size of the subset of the overall data is still enormous, we extensively relied on the power of Google </w:t>
+      </w:r>
+      <w:proofErr w:type="spellStart"/>
+      <w:r>
+        <w:t>Colab’s</w:t>
+      </w:r>
+      <w:proofErr w:type="spellEnd"/>
+      <w:r>
+        <w:t xml:space="preserve"> </w:t>
+      </w:r>
+      <w:r>
+        <w:t xml:space="preserve">Tesla GPU for building the second baseline model. </w:t>
+      </w:r>
+      <w:r>
+        <w:t xml:space="preserve">The random forest model is built via utilizing the GPU powered </w:t>
+      </w:r>
+      <w:proofErr w:type="spellStart"/>
+      <w:r>
+        <w:t>cuML</w:t>
+      </w:r>
+      <w:proofErr w:type="spellEnd"/>
+      <w:r>
+        <w:t xml:space="preserve"> module instead of the CPU powered </w:t>
+      </w:r>
+      <w:proofErr w:type="spellStart"/>
+      <w:r>
+        <w:t>Sklearn</w:t>
+      </w:r>
+      <w:proofErr w:type="spellEnd"/>
+      <w:r>
+        <w:t xml:space="preserve"> module to have the speed of training boosted by 45 times (see reference). </w:t>
+      </w:r>
+      <w:r>
+        <w:t xml:space="preserve">The data processing steps are the same as </w:t>
+      </w:r>
+      <w:r>
+        <w:t xml:space="preserve">what we did in the logistic regression notebook, except that the datasets were transformed to be GPU readable at the end of data processing. </w:t>
+      </w:r>
+      <w:r>
+        <w:t>W</w:t>
+      </w:r>
+      <w:r>
+        <w:t xml:space="preserve">e ran a random forest model with no specified hyperparameters, and the validation accuracy turned out to be only 62%. This led us to think about </w:t>
+      </w:r>
+      <w:r>
+        <w:t xml:space="preserve">that the random forest model is overfitted by the training data and thorough </w:t>
+      </w:r>
+      <w:r>
+        <w:t xml:space="preserve">hyperparameter tuning and decision trees trimming should be performed. </w:t>
+      </w:r>
+      <w:r>
+        <w:t xml:space="preserve">We first adopted the randomized search cross validation to try to narrow down the </w:t>
+      </w:r>
+      <w:r>
+        <w:t xml:space="preserve">long </w:t>
+      </w:r>
+      <w:r>
+        <w:t xml:space="preserve">list of </w:t>
+      </w:r>
+      <w:r>
+        <w:t xml:space="preserve">hyperparameter candidates. </w:t>
+      </w:r>
+      <w:r>
+        <w:t>One thing to notice is that t</w:t>
+      </w:r>
+      <w:r>
+        <w:t xml:space="preserve">uning the </w:t>
+      </w:r>
+      <w:proofErr w:type="spellStart"/>
+      <w:r>
+        <w:t>cuML’s</w:t>
+      </w:r>
+      <w:proofErr w:type="spellEnd"/>
+      <w:r>
+        <w:t xml:space="preserve"> </w:t>
+      </w:r>
+      <w:r>
+        <w:t>random forest model</w:t>
+      </w:r>
+      <w:r>
+        <w:t xml:space="preserve"> involves more hyperparameters. </w:t>
+      </w:r>
+      <w:r>
+        <w:t>For instance, “</w:t>
+      </w:r>
+      <w:proofErr w:type="spellStart"/>
+      <w:r>
+        <w:t>n_bins</w:t>
+      </w:r>
+      <w:proofErr w:type="spellEnd"/>
+      <w:r>
+        <w:t>” refers to the maximum number of bins used by the split algorithm per feature</w:t>
+      </w:r>
+      <w:r>
+        <w:t>. Increasing the number of bins on large and skewed input data can i</w:t>
+      </w:r>
+      <w:r>
+        <w:t xml:space="preserve">mprove the accuracy. </w:t>
+      </w:r>
+      <w:r>
+        <w:t xml:space="preserve">The randomized search cross validation algorithm chose the </w:t>
+      </w:r>
+      <w:r>
+        <w:t xml:space="preserve">tree to be </w:t>
+      </w:r>
+      <w:r>
+        <w:t>rather shallow and splits rather</w:t>
+      </w:r>
+      <w:r>
+        <w:t xml:space="preserve"> detailed. This first round of cross validation helped us to narrow down the range of hyperparameters that we should </w:t>
+      </w:r>
+      <w:proofErr w:type="gramStart"/>
+      <w:r>
+        <w:t>look into</w:t>
+      </w:r>
+      <w:proofErr w:type="gramEnd"/>
+      <w:r>
+        <w:t xml:space="preserve">. We then </w:t>
+      </w:r>
+      <w:r>
+        <w:t xml:space="preserve">used grid search cross validation to find the best combination of hyperparameters. </w:t>
+      </w:r>
+      <w:r>
+        <w:t xml:space="preserve">The grid search tried to trim each decision tree in the forest by lowering the depth, but the accuracy still did not vary by much. </w:t>
+      </w:r>
+      <w:proofErr w:type="gramStart"/>
+      <w:r>
+        <w:t>So</w:t>
+      </w:r>
+      <w:proofErr w:type="gramEnd"/>
+      <w:r>
+        <w:t xml:space="preserve"> we performed another grid search cross validation </w:t>
+      </w:r>
+      <w:r>
+        <w:t xml:space="preserve">that optimized on the AUC score instead of accuracy, just to boost the generalization performance. </w:t>
+      </w:r>
+      <w:r>
+        <w:t xml:space="preserve">Even after this third round of hyperparameter tuning, the </w:t>
+      </w:r>
+      <w:r>
+        <w:t xml:space="preserve">performance of the random forest model still did not meet our expectation. </w:t>
+      </w:r>
+      <w:proofErr w:type="gramStart"/>
+      <w:r>
+        <w:t>Both of the AUC</w:t>
+      </w:r>
+      <w:proofErr w:type="gramEnd"/>
+      <w:r>
+        <w:t xml:space="preserve"> and the AP scores were found to be below </w:t>
+      </w:r>
+      <w:r>
+        <w:t>0.8. Meanwhile, the accuracy of predicting gender is not much better than tossing a coin. Metrics have pointed us to ditch this model.</w:t>
+      </w:r>
+      <w:r>
+        <w:t xml:space="preserve"> </w:t>
+      </w:r>
+      <w:r>
+        <w:t xml:space="preserve">We hypothesized that the random forest model inevitably learned too many details on each image and thus led to very poor generalization performances. We thus planned to treat this model as our second baseline </w:t>
+      </w:r>
+      <w:r>
+        <w:t xml:space="preserve">model and continued to explore more options. </w:t>
+      </w:r>
+    </w:p>
+    <w:p>
+      <w:pPr>
+        <w:pStyle w:val="ListParagraph"/>
+      </w:pPr>
+      <w:r>
+        <w:rPr>
+          <w:noProof/>
+        </w:rPr>
+        <w:lastRenderedPageBreak/>
+        <w:drawing>
+          <wp:inline distT="0" distB="0" distL="0" distR="0" wp14:anchorId="14705C0D" wp14:editId="62B118F7">
+            <wp:extent cx="3108036" cy="2173964"/>
+            <wp:effectExtent l="0" t="0" r="0" b="0"/>
+            <wp:docPr id="3" name="Picture 3" descr="Chart, line chart&#10;&#10;Description automatically generated"/>
+            <wp:cNvGraphicFramePr>
+              <a:graphicFrameLocks xmlns:a="http://schemas.openxmlformats.org/drawingml/2006/main" noChangeAspect="1"/>
+            </wp:cNvGraphicFramePr>
+            <a:graphic xmlns:a="http://schemas.openxmlformats.org/drawingml/2006/main">
+              <a:graphicData uri="http://schemas.openxmlformats.org/drawingml/2006/picture">
+                <pic:pic xmlns:pic="http://schemas.openxmlformats.org/drawingml/2006/picture">
+                  <pic:nvPicPr>
+                    <pic:cNvPr id="3" name="Picture 3" descr="Chart, line chart&#10;&#10;Description automatically generated"/>
+                    <pic:cNvPicPr/>
+                  </pic:nvPicPr>
+                  <pic:blipFill>
+                    <a:blip r:embed="rId15">
+                      <a:extLst>
+                        <a:ext uri="{28A0092B-C50C-407E-A947-70E740481C1C}">
+                          <a14:useLocalDpi xmlns:a14="http://schemas.microsoft.com/office/drawing/2010/main" val="0"/>
+                        </a:ext>
+                      </a:extLst>
+                    </a:blip>
+                    <a:stretch>
+                      <a:fillRect/>
+                    </a:stretch>
+                  </pic:blipFill>
+                  <pic:spPr>
+                    <a:xfrm>
+                      <a:off x="0" y="0"/>
+                      <a:ext cx="3130278" cy="2189522"/>
+                    </a:xfrm>
+                    <a:prstGeom prst="rect">
+                      <a:avLst/>
+                    </a:prstGeom>
+                  </pic:spPr>
+                </pic:pic>
+              </a:graphicData>
+            </a:graphic>
+          </wp:inline>
+        </w:drawing>
+      </w:r>
+      <w:r>
+        <w:rPr>
+          <w:noProof/>
+        </w:rPr>
+        <w:drawing>
+          <wp:inline distT="0" distB="0" distL="0" distR="0" wp14:anchorId="2F1992FA" wp14:editId="323F35FB">
+            <wp:extent cx="3116766" cy="2184400"/>
+            <wp:effectExtent l="0" t="0" r="7620" b="6350"/>
+            <wp:docPr id="2" name="Picture 2" descr="A picture containing chart&#10;&#10;Description automatically generated"/>
+            <wp:cNvGraphicFramePr>
+              <a:graphicFrameLocks xmlns:a="http://schemas.openxmlformats.org/drawingml/2006/main" noChangeAspect="1"/>
+            </wp:cNvGraphicFramePr>
+            <a:graphic xmlns:a="http://schemas.openxmlformats.org/drawingml/2006/main">
+              <a:graphicData uri="http://schemas.openxmlformats.org/drawingml/2006/picture">
+                <pic:pic xmlns:pic="http://schemas.openxmlformats.org/drawingml/2006/picture">
+                  <pic:nvPicPr>
+                    <pic:cNvPr id="2" name="Picture 2" descr="A picture containing chart&#10;&#10;Description automatically generated"/>
+                    <pic:cNvPicPr/>
+                  </pic:nvPicPr>
+                  <pic:blipFill>
+                    <a:blip r:embed="rId16">
+                      <a:extLst>
+                        <a:ext uri="{28A0092B-C50C-407E-A947-70E740481C1C}">
+                          <a14:useLocalDpi xmlns:a14="http://schemas.microsoft.com/office/drawing/2010/main" val="0"/>
+                        </a:ext>
+                      </a:extLst>
+                    </a:blip>
+                    <a:stretch>
+                      <a:fillRect/>
+                    </a:stretch>
+                  </pic:blipFill>
+                  <pic:spPr>
+                    <a:xfrm>
+                      <a:off x="0" y="0"/>
+                      <a:ext cx="3122930" cy="2188720"/>
+                    </a:xfrm>
+                    <a:prstGeom prst="rect">
+                      <a:avLst/>
+                    </a:prstGeom>
+                  </pic:spPr>
+                </pic:pic>
+              </a:graphicData>
+            </a:graphic>
+          </wp:inline>
+        </w:drawing>
+      </w:r>
+    </w:p>
+    <w:p>
+      <w:pPr>
+        <w:pStyle w:val="ListParagraph"/>
+        <w:numPr>
+          <w:ilvl w:val="0"/>
+          <w:numId w:val="4"/>
+        </w:numPr>
+      </w:pPr>
+      <w:r>
+        <w:t>Final Model: Transfer Learning @Nansu</w:t>
+      </w:r>
+    </w:p>
     <w:p>
       <w:r>
         <w:t>Experimentation</w:t>
@@ -1333,8 +1911,8 @@
           </mc:Choice>
           <mc:Fallback>
             <w:pict>
-              <v:group w14:anchorId="0FEAD39B" id="Group 60" o:spid="_x0000_s1029" style="position:absolute;margin-left:45.2pt;margin-top:17.7pt;width:354.95pt;height:2in;z-index:251713536" coordsize="45079,18288" o:gfxdata="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">
-                <v:shape id="Text Box 48" o:spid="_x0000_s1030" type="#_x0000_t202" style="position:absolute;top:531;width:13716;height:11373;visibility:visible;mso-wrap-style:square;v-text-anchor:middle" o:gfxdata="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" fillcolor="#70ad47 [3209]" strokeweight=".5pt">
+              <v:group w14:anchorId="0FEAD39B" id="Group 60" o:spid="_x0000_s1029" style="position:absolute;margin-left:45.2pt;margin-top:17.7pt;width:354.95pt;height:2in;z-index:251713536" coordsize="45079,18288" o:gfxdata="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">
+                <v:shape id="Text Box 48" o:spid="_x0000_s1030" type="#_x0000_t202" style="position:absolute;top:531;width:13716;height:11373;visibility:visible;mso-wrap-style:square;v-text-anchor:middle" o:gfxdata="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" fillcolor="#70ad47 [3209]" strokeweight=".5pt">
                   <v:textbox>
                     <w:txbxContent>
                       <w:p>
@@ -1360,7 +1938,7 @@
                     </w:txbxContent>
                   </v:textbox>
                 </v:shape>
-                <v:shape id="Text Box 54" o:spid="_x0000_s1031" type="#_x0000_t202" style="position:absolute;left:22009;top:212;width:7124;height:11481;visibility:visible;mso-wrap-style:square;v-text-anchor:middle" o:gfxdata="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" fillcolor="#70ad47 [3209]" strokeweight=".5pt">
+                <v:shape id="Text Box 54" o:spid="_x0000_s1031" type="#_x0000_t202" style="position:absolute;left:22009;top:212;width:7124;height:11481;visibility:visible;mso-wrap-style:square;v-text-anchor:middle" o:gfxdata="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" fillcolor="#70ad47 [3209]" strokeweight=".5pt">
                   <v:textbox>
                     <w:txbxContent>
                       <w:p>
@@ -1386,7 +1964,7 @@
                     </w:txbxContent>
                   </v:textbox>
                 </v:shape>
-                <v:shape id="Text Box 55" o:spid="_x0000_s1032" type="#_x0000_t202" style="position:absolute;left:106;top:13609;width:13716;height:4572;visibility:visible;mso-wrap-style:square;v-text-anchor:middle" o:gfxdata="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" fillcolor="#5b9bd5 [3208]" strokeweight=".5pt">
+                <v:shape id="Text Box 55" o:spid="_x0000_s1032" type="#_x0000_t202" style="position:absolute;left:106;top:13609;width:13716;height:4572;visibility:visible;mso-wrap-style:square;v-text-anchor:middle" o:gfxdata="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" fillcolor="#5b9bd5 [3208]" strokeweight=".5pt">
                   <v:textbox>
                     <w:txbxContent>
                       <w:p>
@@ -1412,7 +1990,7 @@
                     </w:txbxContent>
                   </v:textbox>
                 </v:shape>
-                <v:shape id="Text Box 56" o:spid="_x0000_s1033" type="#_x0000_t202" style="position:absolute;left:22222;top:13609;width:7016;height:4674;visibility:visible;mso-wrap-style:square;v-text-anchor:middle" o:gfxdata="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" fillcolor="#5b9bd5 [3208]" strokeweight=".5pt">
+                <v:shape id="Text Box 56" o:spid="_x0000_s1033" type="#_x0000_t202" style="position:absolute;left:22222;top:13609;width:7016;height:4674;visibility:visible;mso-wrap-style:square;v-text-anchor:middle" o:gfxdata="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" fillcolor="#5b9bd5 [3208]" strokeweight=".5pt">
                   <v:textbox>
                     <w:txbxContent>
                       <w:p>
@@ -1438,7 +2016,7 @@
                     </w:txbxContent>
                   </v:textbox>
                 </v:shape>
-                <v:shape id="Text Box 57" o:spid="_x0000_s1034" type="#_x0000_t202" style="position:absolute;left:37745;width:7334;height:18288;visibility:visible;mso-wrap-style:square;v-text-anchor:middle" o:gfxdata="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" fillcolor="#00b5b5" strokeweight=".5pt">
+                <v:shape id="Text Box 57" o:spid="_x0000_s1034" type="#_x0000_t202" style="position:absolute;left:37745;width:7334;height:18288;visibility:visible;mso-wrap-style:square;v-text-anchor:middle" o:gfxdata="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" fillcolor="#00b5b5" strokeweight=".5pt">
                   <v:textbox>
                     <w:txbxContent>
                       <w:p>
@@ -1564,8 +2142,8 @@
                     <v:h position="#0,#1" xrange="0,21600" yrange="0,10800"/>
                   </v:handles>
                 </v:shapetype>
-                <v:shape id="Right Arrow 58" o:spid="_x0000_s1035" type="#_x0000_t13" style="position:absolute;left:15629;top:8420;width:4466;height:1787;visibility:visible;mso-wrap-style:square;v-text-anchor:middle" o:gfxdata="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" adj="17279" fillcolor="gray [1629]" strokecolor="black [3213]" strokeweight="1pt"/>
-                <v:shape id="Right Arrow 59" o:spid="_x0000_s1036" type="#_x0000_t13" style="position:absolute;left:31047;top:7995;width:4465;height:1786;visibility:visible;mso-wrap-style:square;v-text-anchor:middle" o:gfxdata="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" adj="17279" fillcolor="gray [1629]" strokecolor="black [3213]" strokeweight="1pt"/>
+                <v:shape id="Right Arrow 58" o:spid="_x0000_s1035" type="#_x0000_t13" style="position:absolute;left:15629;top:8420;width:4466;height:1787;visibility:visible;mso-wrap-style:square;v-text-anchor:middle" o:gfxdata="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" adj="17279" fillcolor="gray [1629]" strokecolor="black [3213]" strokeweight="1pt"/>
+                <v:shape id="Right Arrow 59" o:spid="_x0000_s1036" type="#_x0000_t13" style="position:absolute;left:31047;top:7995;width:4465;height:1786;visibility:visible;mso-wrap-style:square;v-text-anchor:middle" o:gfxdata="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" adj="17279" fillcolor="gray [1629]" strokecolor="black [3213]" strokeweight="1pt"/>
                 <w10:wrap type="topAndBottom"/>
               </v:group>
             </w:pict>
@@ -1586,6 +2164,7 @@
         <w:rPr>
           <w:noProof/>
         </w:rPr>
+        <w:lastRenderedPageBreak/>
         <mc:AlternateContent>
           <mc:Choice Requires="wpg">
             <w:drawing>
@@ -1746,34 +2325,7 @@
                                     <w:sz w:val="22"/>
                                     <w:szCs w:val="22"/>
                                   </w:rPr>
-                                  <w:t>2</w:t>
-                                </w:r>
-                                <w:r>
-                                  <w:rPr>
-                                    <w:b/>
-                                    <w:bCs/>
-                                    <w:sz w:val="22"/>
-                                    <w:szCs w:val="22"/>
-                                  </w:rPr>
-                                  <w:t xml:space="preserve">0% </w:t>
-                                </w:r>
-                                <w:r>
-                                  <w:rPr>
-                                    <w:b/>
-                                    <w:bCs/>
-                                    <w:sz w:val="22"/>
-                                    <w:szCs w:val="22"/>
-                                  </w:rPr>
-                                  <w:t>Fem</w:t>
-                                </w:r>
-                                <w:r>
-                                  <w:rPr>
-                                    <w:b/>
-                                    <w:bCs/>
-                                    <w:sz w:val="22"/>
-                                    <w:szCs w:val="22"/>
-                                  </w:rPr>
-                                  <w:t>ale</w:t>
+                                  <w:t>20% Female</w:t>
                                 </w:r>
                               </w:p>
                             </w:txbxContent>
@@ -2728,9 +3280,9 @@
           </mc:Choice>
           <mc:Fallback>
             <w:pict>
-              <v:group w14:anchorId="05AB8581" id="Group 86" o:spid="_x0000_s1037" style="position:absolute;margin-left:45.55pt;margin-top:18.5pt;width:357.45pt;height:318.95pt;z-index:251728896" coordsize="45398,40510" o:gfxdata="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">
-                <v:group id="Group 7" o:spid="_x0000_s1038" style="position:absolute;top:106;width:13925;height:15938" coordsize="10207,9032" o:gfxdata="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">
-                  <v:shape id="Text Box 5" o:spid="_x0000_s1039" type="#_x0000_t202" style="position:absolute;width:10207;height:6060;visibility:visible;mso-wrap-style:square;v-text-anchor:middle" o:gfxdata="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" fillcolor="#70ad47 [3209]" strokeweight=".5pt">
+              <v:group w14:anchorId="05AB8581" id="Group 86" o:spid="_x0000_s1037" style="position:absolute;margin-left:45.55pt;margin-top:18.5pt;width:357.45pt;height:318.95pt;z-index:251728896" coordsize="45398,40510" o:gfxdata="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">
+                <v:group id="Group 7" o:spid="_x0000_s1038" style="position:absolute;top:106;width:13925;height:15938" coordsize="10207,9032" o:gfxdata="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">
+                  <v:shape id="Text Box 5" o:spid="_x0000_s1039" type="#_x0000_t202" style="position:absolute;width:10207;height:6060;visibility:visible;mso-wrap-style:square;v-text-anchor:middle" o:gfxdata="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" fillcolor="#70ad47 [3209]" strokeweight=".5pt">
                     <v:textbox>
                       <w:txbxContent>
                         <w:p>
@@ -2787,7 +3339,7 @@
                       </w:txbxContent>
                     </v:textbox>
                   </v:shape>
-                  <v:shape id="Text Box 6" o:spid="_x0000_s1040" type="#_x0000_t202" style="position:absolute;top:6060;width:10204;height:2972;visibility:visible;mso-wrap-style:square;v-text-anchor:middle" o:gfxdata="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" fillcolor="#5b9bd5 [3208]" strokeweight=".5pt">
+                  <v:shape id="Text Box 6" o:spid="_x0000_s1040" type="#_x0000_t202" style="position:absolute;top:6060;width:10204;height:2972;visibility:visible;mso-wrap-style:square;v-text-anchor:middle" o:gfxdata="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" fillcolor="#5b9bd5 [3208]" strokeweight=".5pt">
                     <v:textbox>
                       <w:txbxContent>
                         <w:p>
@@ -2841,7 +3393,7 @@
                     </v:textbox>
                   </v:shape>
                 </v:group>
-                <v:shape id="Text Box 62" o:spid="_x0000_s1041" type="#_x0000_t202" style="position:absolute;left:38596;width:6486;height:16267;visibility:visible;mso-wrap-style:square;v-text-anchor:middle" o:gfxdata="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" fillcolor="#00b5b5" strokeweight=".5pt">
+                <v:shape id="Text Box 62" o:spid="_x0000_s1041" type="#_x0000_t202" style="position:absolute;left:38596;width:6486;height:16267;visibility:visible;mso-wrap-style:square;v-text-anchor:middle" o:gfxdata="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" fillcolor="#00b5b5" strokeweight=".5pt">
                   <v:textbox>
                     <w:txbxContent>
                       <w:p>
@@ -2942,8 +3494,8 @@
                     </w:txbxContent>
                   </v:textbox>
                 </v:shape>
-                <v:group id="Group 63" o:spid="_x0000_s1042" style="position:absolute;left:22115;top:106;width:7017;height:16161" coordsize="10207,9032" o:gfxdata="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">
-                  <v:shape id="Text Box 64" o:spid="_x0000_s1043" type="#_x0000_t202" style="position:absolute;width:10207;height:6060;visibility:visible;mso-wrap-style:square;v-text-anchor:middle" o:gfxdata="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" fillcolor="#70ad47 [3209]" strokeweight=".5pt">
+                <v:group id="Group 63" o:spid="_x0000_s1042" style="position:absolute;left:22115;top:106;width:7017;height:16161" coordsize="10207,9032" o:gfxdata="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">
+                  <v:shape id="Text Box 64" o:spid="_x0000_s1043" type="#_x0000_t202" style="position:absolute;width:10207;height:6060;visibility:visible;mso-wrap-style:square;v-text-anchor:middle" o:gfxdata="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" fillcolor="#70ad47 [3209]" strokeweight=".5pt">
                     <v:textbox>
                       <w:txbxContent>
                         <w:p>
@@ -3000,7 +3552,7 @@
                       </w:txbxContent>
                     </v:textbox>
                   </v:shape>
-                  <v:shape id="Text Box 65" o:spid="_x0000_s1044" type="#_x0000_t202" style="position:absolute;top:6060;width:10204;height:2972;visibility:visible;mso-wrap-style:square;v-text-anchor:middle" o:gfxdata="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" fillcolor="#5b9bd5 [3208]" strokeweight=".5pt">
+                  <v:shape id="Text Box 65" o:spid="_x0000_s1044" type="#_x0000_t202" style="position:absolute;top:6060;width:10204;height:2972;visibility:visible;mso-wrap-style:square;v-text-anchor:middle" o:gfxdata="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" fillcolor="#5b9bd5 [3208]" strokeweight=".5pt">
                     <v:textbox>
                       <w:txbxContent>
                         <w:p>
@@ -3027,10 +3579,10 @@
                     </v:textbox>
                   </v:shape>
                 </v:group>
-                <v:shape id="Right Arrow 66" o:spid="_x0000_s1045" type="#_x0000_t13" style="position:absolute;left:15629;top:7676;width:4464;height:1801;visibility:visible;mso-wrap-style:square;v-text-anchor:middle" o:gfxdata="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" adj="17241" fillcolor="gray [1629]" strokecolor="black [3213]" strokeweight="1pt"/>
-                <v:shape id="Right Arrow 67" o:spid="_x0000_s1046" type="#_x0000_t13" style="position:absolute;left:31685;top:7463;width:4464;height:1802;visibility:visible;mso-wrap-style:square;v-text-anchor:middle" o:gfxdata="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" adj="17241" fillcolor="gray [1629]" strokecolor="black [3213]" strokeweight="1pt"/>
-                <v:group id="Group 68" o:spid="_x0000_s1047" style="position:absolute;left:531;top:24135;width:13919;height:15939" coordsize="10207,9032" o:gfxdata="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">
-                  <v:shape id="Text Box 69" o:spid="_x0000_s1048" type="#_x0000_t202" style="position:absolute;width:10207;height:6060;visibility:visible;mso-wrap-style:square;v-text-anchor:middle" o:gfxdata="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" fillcolor="#5b9bd5 [3208]" strokeweight=".5pt">
+                <v:shape id="Right Arrow 66" o:spid="_x0000_s1045" type="#_x0000_t13" style="position:absolute;left:15629;top:7676;width:4464;height:1801;visibility:visible;mso-wrap-style:square;v-text-anchor:middle" o:gfxdata="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" adj="17241" fillcolor="gray [1629]" strokecolor="black [3213]" strokeweight="1pt"/>
+                <v:shape id="Right Arrow 67" o:spid="_x0000_s1046" type="#_x0000_t13" style="position:absolute;left:31685;top:7463;width:4464;height:1802;visibility:visible;mso-wrap-style:square;v-text-anchor:middle" o:gfxdata="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" adj="17241" fillcolor="gray [1629]" strokecolor="black [3213]" strokeweight="1pt"/>
+                <v:group id="Group 68" o:spid="_x0000_s1047" style="position:absolute;left:531;top:24135;width:13919;height:15939" coordsize="10207,9032" o:gfxdata="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">
+                  <v:shape id="Text Box 69" o:spid="_x0000_s1048" type="#_x0000_t202" style="position:absolute;width:10207;height:6060;visibility:visible;mso-wrap-style:square;v-text-anchor:middle" o:gfxdata="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" fillcolor="#5b9bd5 [3208]" strokeweight=".5pt">
                     <v:textbox>
                       <w:txbxContent>
                         <w:p>
@@ -3105,7 +3657,7 @@
                       </w:txbxContent>
                     </v:textbox>
                   </v:shape>
-                  <v:shape id="Text Box 70" o:spid="_x0000_s1049" type="#_x0000_t202" style="position:absolute;top:6060;width:10204;height:2972;visibility:visible;mso-wrap-style:square;v-text-anchor:middle" o:gfxdata="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" fillcolor="#70ad47 [3209]" strokeweight=".5pt">
+                  <v:shape id="Text Box 70" o:spid="_x0000_s1049" type="#_x0000_t202" style="position:absolute;top:6060;width:10204;height:2972;visibility:visible;mso-wrap-style:square;v-text-anchor:middle" o:gfxdata="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" fillcolor="#70ad47 [3209]" strokeweight=".5pt">
                     <v:textbox>
                       <w:txbxContent>
                         <w:p>
@@ -3150,7 +3702,7 @@
                     </v:textbox>
                   </v:shape>
                 </v:group>
-                <v:shape id="Text Box 71" o:spid="_x0000_s1050" type="#_x0000_t202" style="position:absolute;left:38915;top:23604;width:6483;height:16906;visibility:visible;mso-wrap-style:square;v-text-anchor:middle" o:gfxdata="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" fillcolor="#00b5b5" strokeweight=".5pt">
+                <v:shape id="Text Box 71" o:spid="_x0000_s1050" type="#_x0000_t202" style="position:absolute;left:38915;top:23604;width:6483;height:16906;visibility:visible;mso-wrap-style:square;v-text-anchor:middle" o:gfxdata="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" fillcolor="#00b5b5" strokeweight=".5pt">
                   <v:textbox>
                     <w:txbxContent>
                       <w:p>
@@ -3251,8 +3803,8 @@
                     </w:txbxContent>
                   </v:textbox>
                 </v:shape>
-                <v:group id="Group 72" o:spid="_x0000_s1051" style="position:absolute;left:22328;top:24242;width:7073;height:16155" coordsize="10288,9029" o:gfxdata="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">
-                  <v:shape id="Text Box 73" o:spid="_x0000_s1052" type="#_x0000_t202" style="position:absolute;width:10207;height:6060;visibility:visible;mso-wrap-style:square;v-text-anchor:middle" o:gfxdata="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" fillcolor="#5b9bd5 [3208]" strokeweight=".5pt">
+                <v:group id="Group 72" o:spid="_x0000_s1051" style="position:absolute;left:22328;top:24242;width:7073;height:16155" coordsize="10288,9029" o:gfxdata="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">
+                  <v:shape id="Text Box 73" o:spid="_x0000_s1052" type="#_x0000_t202" style="position:absolute;width:10207;height:6060;visibility:visible;mso-wrap-style:square;v-text-anchor:middle" o:gfxdata="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" fillcolor="#5b9bd5 [3208]" strokeweight=".5pt">
                     <v:textbox>
                       <w:txbxContent>
                         <w:p>
@@ -3318,7 +3870,7 @@
                       </w:txbxContent>
                     </v:textbox>
                   </v:shape>
-                  <v:shape id="Text Box 74" o:spid="_x0000_s1053" type="#_x0000_t202" style="position:absolute;left:15;top:6057;width:10273;height:2972;visibility:visible;mso-wrap-style:square;v-text-anchor:middle" o:gfxdata="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" fillcolor="#70ad47 [3209]" strokeweight=".5pt">
+                  <v:shape id="Text Box 74" o:spid="_x0000_s1053" type="#_x0000_t202" style="position:absolute;left:15;top:6057;width:10273;height:2972;visibility:visible;mso-wrap-style:square;v-text-anchor:middle" o:gfxdata="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" fillcolor="#70ad47 [3209]" strokeweight=".5pt">
                     <v:textbox>
                       <w:txbxContent>
                         <w:p>
@@ -3363,8 +3915,8 @@
                     </v:textbox>
                   </v:shape>
                 </v:group>
-                <v:shape id="Right Arrow 75" o:spid="_x0000_s1054" type="#_x0000_t13" style="position:absolute;left:16161;top:30004;width:4464;height:1797;visibility:visible;mso-wrap-style:square;v-text-anchor:middle" o:gfxdata="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" adj="17252" fillcolor="gray [1629]" strokecolor="black [3213]" strokeweight="1pt"/>
-                <v:shape id="Right Arrow 76" o:spid="_x0000_s1055" type="#_x0000_t13" style="position:absolute;left:32216;top:29898;width:4464;height:1801;visibility:visible;mso-wrap-style:square;v-text-anchor:middle" o:gfxdata="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" adj="17241" fillcolor="gray [1629]" strokecolor="black [3213]" strokeweight="1pt"/>
+                <v:shape id="Right Arrow 75" o:spid="_x0000_s1054" type="#_x0000_t13" style="position:absolute;left:16161;top:30004;width:4464;height:1797;visibility:visible;mso-wrap-style:square;v-text-anchor:middle" o:gfxdata="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" adj="17252" fillcolor="gray [1629]" strokecolor="black [3213]" strokeweight="1pt"/>
+                <v:shape id="Right Arrow 76" o:spid="_x0000_s1055" type="#_x0000_t13" style="position:absolute;left:32216;top:29898;width:4464;height:1801;visibility:visible;mso-wrap-style:square;v-text-anchor:middle" o:gfxdata="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" adj="17241" fillcolor="gray [1629]" strokecolor="black [3213]" strokeweight="1pt"/>
                 <w10:wrap type="topAndBottom"/>
               </v:group>
             </w:pict>
@@ -3407,6 +3959,33 @@
       <w:r>
         <w:t>References</w:t>
       </w:r>
+    </w:p>
+    <w:p>
+      <w:r>
+        <w:t xml:space="preserve">Random forest: </w:t>
+      </w:r>
+      <w:hyperlink r:id="rId17" w:history="1">
+        <w:r>
+          <w:rPr>
+            <w:rStyle w:val="Hyperlink"/>
+          </w:rPr>
+          <w:t xml:space="preserve">Accelerating Random Forests Up to 45x Using </w:t>
+        </w:r>
+        <w:proofErr w:type="spellStart"/>
+        <w:r>
+          <w:rPr>
+            <w:rStyle w:val="Hyperlink"/>
+          </w:rPr>
+          <w:t>cuML</w:t>
+        </w:r>
+        <w:proofErr w:type="spellEnd"/>
+        <w:r>
+          <w:rPr>
+            <w:rStyle w:val="Hyperlink"/>
+          </w:rPr>
+          <w:t xml:space="preserve"> | NVIDIA Technical Blog</w:t>
+        </w:r>
+      </w:hyperlink>
     </w:p>
     <w:sectPr>
       <w:pgSz w:w="12240" w:h="15840"/>
@@ -3497,10 +4076,10 @@
 <file path=word/numbering.xml><?xml version="1.0" encoding="utf-8"?>
 <w:numbering xmlns:wpc="http://schemas.microsoft.com/office/word/2010/wordprocessingCanvas" xmlns:cx="http://schemas.microsoft.com/office/drawing/2014/chartex" xmlns:cx1="http://schemas.microsoft.com/office/drawing/2015/9/8/chartex" xmlns:cx2="http://schemas.microsoft.com/office/drawing/2015/10/21/chartex" xmlns:cx3="http://schemas.microsoft.com/office/drawing/2016/5/9/chartex" xmlns:cx4="http://schemas.microsoft.com/office/drawing/2016/5/10/chartex" xmlns:cx5="http://schemas.microsoft.com/office/drawing/2016/5/11/chartex" xmlns:cx6="http://schemas.microsoft.com/office/drawing/2016/5/12/chartex" xmlns:cx7="http://schemas.microsoft.com/office/drawing/2016/5/13/chartex" xmlns:cx8="http://schemas.microsoft.com/office/drawing/2016/5/14/chartex" xmlns:mc="http://schemas.openxmlformats.org/markup-compatibility/2006" xmlns:aink="http://schemas.microsoft.com/office/drawing/2016/ink" xmlns:am3d="http://schemas.microsoft.com/office/drawing/2017/model3d" xmlns:o="urn:schemas-microsoft-com:office:office" xmlns:r="http://schemas.openxmlformats.org/officeDocument/2006/relationships" xmlns:m="http://schemas.openxmlformats.org/officeDocument/2006/math" xmlns:v="urn:schemas-microsoft-com:vml" xmlns:wp14="http://schemas.microsoft.com/office/word/2010/wordprocessingDrawing" xmlns:wp="http://schemas.openxmlformats.org/drawingml/2006/wordprocessingDrawing" xmlns:w10="urn:schemas-microsoft-com:office:word" xmlns:w="http://schemas.openxmlformats.org/wordprocessingml/2006/main" xmlns:w14="http://schemas.microsoft.com/office/word/2010/wordml" xmlns:w15="http://schemas.microsoft.com/office/word/2012/wordml" xmlns:w16cex="http://schemas.microsoft.com/office/word/2018/wordml/cex" xmlns:w16cid="http://schemas.microsoft.com/office/word/2016/wordml/cid" xmlns:w16="http://schemas.microsoft.com/office/word/2018/wordml" xmlns:w16sdtdh="http://schemas.microsoft.com/office/word/2020/wordml/sdtdatahash" xmlns:w16se="http://schemas.microsoft.com/office/word/2015/wordml/symex" xmlns:wpg="http://schemas.microsoft.com/office/word/2010/wordprocessingGroup" xmlns:wpi="http://schemas.microsoft.com/office/word/2010/wordprocessingInk" xmlns:wne="http://schemas.microsoft.com/office/word/2006/wordml" xmlns:wps="http://schemas.microsoft.com/office/word/2010/wordprocessingShape" mc:Ignorable="w14 w15 w16se w16cid w16 w16cex w16sdtdh wp14">
   <w:abstractNum w:abstractNumId="0" w15:restartNumberingAfterBreak="0">
-    <w:nsid w:val="37D46E65"/>
+    <w:nsid w:val="29AC6991"/>
     <w:multiLevelType w:val="hybridMultilevel"/>
-    <w:tmpl w:val="5A32841E"/>
-    <w:lvl w:ilvl="0" w:tplc="038A0438">
+    <w:tmpl w:val="A4AAA2E8"/>
+    <w:lvl w:ilvl="0" w:tplc="0106A620">
       <w:start w:val="1"/>
       <w:numFmt w:val="decimal"/>
       <w:lvlText w:val="%1."/>
@@ -3586,6 +4165,95 @@
     </w:lvl>
   </w:abstractNum>
   <w:abstractNum w:abstractNumId="1" w15:restartNumberingAfterBreak="0">
+    <w:nsid w:val="37D46E65"/>
+    <w:multiLevelType w:val="hybridMultilevel"/>
+    <w:tmpl w:val="5A32841E"/>
+    <w:lvl w:ilvl="0" w:tplc="038A0438">
+      <w:start w:val="1"/>
+      <w:numFmt w:val="decimal"/>
+      <w:lvlText w:val="%1."/>
+      <w:lvlJc w:val="left"/>
+      <w:pPr>
+        <w:ind w:left="720" w:hanging="360"/>
+      </w:pPr>
+      <w:rPr>
+        <w:rFonts w:hint="default"/>
+      </w:rPr>
+    </w:lvl>
+    <w:lvl w:ilvl="1" w:tplc="04090019" w:tentative="1">
+      <w:start w:val="1"/>
+      <w:numFmt w:val="lowerLetter"/>
+      <w:lvlText w:val="%2."/>
+      <w:lvlJc w:val="left"/>
+      <w:pPr>
+        <w:ind w:left="1440" w:hanging="360"/>
+      </w:pPr>
+    </w:lvl>
+    <w:lvl w:ilvl="2" w:tplc="0409001B" w:tentative="1">
+      <w:start w:val="1"/>
+      <w:numFmt w:val="lowerRoman"/>
+      <w:lvlText w:val="%3."/>
+      <w:lvlJc w:val="right"/>
+      <w:pPr>
+        <w:ind w:left="2160" w:hanging="180"/>
+      </w:pPr>
+    </w:lvl>
+    <w:lvl w:ilvl="3" w:tplc="0409000F" w:tentative="1">
+      <w:start w:val="1"/>
+      <w:numFmt w:val="decimal"/>
+      <w:lvlText w:val="%4."/>
+      <w:lvlJc w:val="left"/>
+      <w:pPr>
+        <w:ind w:left="2880" w:hanging="360"/>
+      </w:pPr>
+    </w:lvl>
+    <w:lvl w:ilvl="4" w:tplc="04090019" w:tentative="1">
+      <w:start w:val="1"/>
+      <w:numFmt w:val="lowerLetter"/>
+      <w:lvlText w:val="%5."/>
+      <w:lvlJc w:val="left"/>
+      <w:pPr>
+        <w:ind w:left="3600" w:hanging="360"/>
+      </w:pPr>
+    </w:lvl>
+    <w:lvl w:ilvl="5" w:tplc="0409001B" w:tentative="1">
+      <w:start w:val="1"/>
+      <w:numFmt w:val="lowerRoman"/>
+      <w:lvlText w:val="%6."/>
+      <w:lvlJc w:val="right"/>
+      <w:pPr>
+        <w:ind w:left="4320" w:hanging="180"/>
+      </w:pPr>
+    </w:lvl>
+    <w:lvl w:ilvl="6" w:tplc="0409000F" w:tentative="1">
+      <w:start w:val="1"/>
+      <w:numFmt w:val="decimal"/>
+      <w:lvlText w:val="%7."/>
+      <w:lvlJc w:val="left"/>
+      <w:pPr>
+        <w:ind w:left="5040" w:hanging="360"/>
+      </w:pPr>
+    </w:lvl>
+    <w:lvl w:ilvl="7" w:tplc="04090019" w:tentative="1">
+      <w:start w:val="1"/>
+      <w:numFmt w:val="lowerLetter"/>
+      <w:lvlText w:val="%8."/>
+      <w:lvlJc w:val="left"/>
+      <w:pPr>
+        <w:ind w:left="5760" w:hanging="360"/>
+      </w:pPr>
+    </w:lvl>
+    <w:lvl w:ilvl="8" w:tplc="0409001B" w:tentative="1">
+      <w:start w:val="1"/>
+      <w:numFmt w:val="lowerRoman"/>
+      <w:lvlText w:val="%9."/>
+      <w:lvlJc w:val="right"/>
+      <w:pPr>
+        <w:ind w:left="6480" w:hanging="180"/>
+      </w:pPr>
+    </w:lvl>
+  </w:abstractNum>
+  <w:abstractNum w:abstractNumId="2" w15:restartNumberingAfterBreak="0">
     <w:nsid w:val="565C3EEB"/>
     <w:multiLevelType w:val="multilevel"/>
     <w:tmpl w:val="568C9A72"/>
@@ -3706,7 +4374,7 @@
       </w:rPr>
     </w:lvl>
   </w:abstractNum>
-  <w:abstractNum w:abstractNumId="2" w15:restartNumberingAfterBreak="0">
+  <w:abstractNum w:abstractNumId="3" w15:restartNumberingAfterBreak="0">
     <w:nsid w:val="79661DD7"/>
     <w:multiLevelType w:val="multilevel"/>
     <w:tmpl w:val="568C9A72"/>
@@ -3828,13 +4496,16 @@
     </w:lvl>
   </w:abstractNum>
   <w:num w:numId="1" w16cid:durableId="1613510982">
-    <w:abstractNumId w:val="0"/>
+    <w:abstractNumId w:val="1"/>
   </w:num>
   <w:num w:numId="2" w16cid:durableId="173497493">
-    <w:abstractNumId w:val="1"/>
+    <w:abstractNumId w:val="2"/>
   </w:num>
   <w:num w:numId="3" w16cid:durableId="2131391528">
-    <w:abstractNumId w:val="2"/>
+    <w:abstractNumId w:val="3"/>
+  </w:num>
+  <w:num w:numId="4" w16cid:durableId="1490754591">
+    <w:abstractNumId w:val="0"/>
   </w:num>
 </w:numbering>
 </file>
@@ -4258,6 +4929,7 @@
   <w:style w:type="character" w:default="1" w:styleId="DefaultParagraphFont">
     <w:name w:val="Default Paragraph Font"/>
     <w:uiPriority w:val="1"/>
+    <w:semiHidden/>
     <w:unhideWhenUsed/>
   </w:style>
   <w:style w:type="table" w:default="1" w:styleId="TableNormal">
@@ -4455,6 +5127,18 @@
       <w:color w:val="44546A" w:themeColor="text2"/>
       <w:sz w:val="18"/>
       <w:szCs w:val="18"/>
+    </w:rPr>
+  </w:style>
+  <w:style w:type="character" w:styleId="Hyperlink">
+    <w:name w:val="Hyperlink"/>
+    <w:basedOn w:val="DefaultParagraphFont"/>
+    <w:uiPriority w:val="99"/>
+    <w:semiHidden/>
+    <w:unhideWhenUsed/>
+    <w:rsid w:val="001D7B19"/>
+    <w:rPr>
+      <w:color w:val="0000FF"/>
+      <w:u w:val="single"/>
     </w:rPr>
   </w:style>
 </w:styles>

</xml_diff>